<commit_message>
Test Case Scenario Updated
</commit_message>
<xml_diff>
--- a/Test Case Scenarios for TipCalculator.docx
+++ b/Test Case Scenarios for TipCalculator.docx
@@ -2,7 +2,509 @@
 <file path=word/document.xml><?xml version="1.0" encoding="utf-8"?>
 <w:document xmlns:wpc="http://schemas.microsoft.com/office/word/2010/wordprocessingCanvas" xmlns:cx="http://schemas.microsoft.com/office/drawing/2014/chartex" xmlns:cx1="http://schemas.microsoft.com/office/drawing/2015/9/8/chartex" xmlns:cx2="http://schemas.microsoft.com/office/drawing/2015/10/21/chartex" xmlns:cx3="http://schemas.microsoft.com/office/drawing/2016/5/9/chartex" xmlns:cx4="http://schemas.microsoft.com/office/drawing/2016/5/10/chartex" xmlns:cx5="http://schemas.microsoft.com/office/drawing/2016/5/11/chartex" xmlns:cx6="http://schemas.microsoft.com/office/drawing/2016/5/12/chartex" xmlns:cx7="http://schemas.microsoft.com/office/drawing/2016/5/13/chartex" xmlns:cx8="http://schemas.microsoft.com/office/drawing/2016/5/14/chartex" xmlns:mc="http://schemas.openxmlformats.org/markup-compatibility/2006" xmlns:aink="http://schemas.microsoft.com/office/drawing/2016/ink" xmlns:am3d="http://schemas.microsoft.com/office/drawing/2017/model3d" xmlns:o="urn:schemas-microsoft-com:office:office" xmlns:r="http://schemas.openxmlformats.org/officeDocument/2006/relationships" xmlns:m="http://schemas.openxmlformats.org/officeDocument/2006/math" xmlns:v="urn:schemas-microsoft-com:vml" xmlns:wp14="http://schemas.microsoft.com/office/word/2010/wordprocessingDrawing" xmlns:wp="http://schemas.openxmlformats.org/drawingml/2006/wordprocessingDrawing" xmlns:w10="urn:schemas-microsoft-com:office:word" xmlns:w="http://schemas.openxmlformats.org/wordprocessingml/2006/main" xmlns:w14="http://schemas.microsoft.com/office/word/2010/wordml" xmlns:w15="http://schemas.microsoft.com/office/word/2012/wordml" xmlns:w16cex="http://schemas.microsoft.com/office/word/2018/wordml/cex" xmlns:w16cid="http://schemas.microsoft.com/office/word/2016/wordml/cid" xmlns:w16="http://schemas.microsoft.com/office/word/2018/wordml" xmlns:w16sdtdh="http://schemas.microsoft.com/office/word/2020/wordml/sdtdatahash" xmlns:w16se="http://schemas.microsoft.com/office/word/2015/wordml/symex" xmlns:wpg="http://schemas.microsoft.com/office/word/2010/wordprocessingGroup" xmlns:wpi="http://schemas.microsoft.com/office/word/2010/wordprocessingInk" xmlns:wne="http://schemas.microsoft.com/office/word/2006/wordml" xmlns:wps="http://schemas.microsoft.com/office/word/2010/wordprocessingShape" mc:Ignorable="w14 w15 w16se w16cid w16 w16cex w16sdtdh wp14">
   <w:body>
-    <w:p/>
+    <w:p>
+      <w:pPr>
+        <w:jc w:val="both"/>
+        <w:rPr>
+          <w:rFonts w:ascii="Arial" w:hAnsi="Arial" w:cs="Arial"/>
+          <w:b/>
+          <w:bCs/>
+          <w:sz w:val="40"/>
+          <w:szCs w:val="40"/>
+          <w:lang w:val="en-US"/>
+        </w:rPr>
+      </w:pPr>
+      <w:r>
+        <w:rPr>
+          <w:rFonts w:ascii="Arial" w:hAnsi="Arial" w:cs="Arial"/>
+          <w:b/>
+          <w:bCs/>
+          <w:sz w:val="40"/>
+          <w:szCs w:val="40"/>
+          <w:lang w:val="en-US"/>
+        </w:rPr>
+        <w:t xml:space="preserve">    </w:t>
+      </w:r>
+      <w:r>
+        <w:rPr>
+          <w:rFonts w:ascii="Arial" w:hAnsi="Arial" w:cs="Arial"/>
+          <w:b/>
+          <w:bCs/>
+          <w:sz w:val="40"/>
+          <w:szCs w:val="40"/>
+          <w:lang w:val="en-US"/>
+        </w:rPr>
+        <w:t xml:space="preserve">Test Case Scenarios for </w:t>
+      </w:r>
+      <w:r>
+        <w:rPr>
+          <w:rFonts w:ascii="Arial" w:hAnsi="Arial" w:cs="Arial"/>
+          <w:b/>
+          <w:bCs/>
+          <w:sz w:val="40"/>
+          <w:szCs w:val="40"/>
+          <w:lang w:val="en-US"/>
+        </w:rPr>
+        <w:t>Tip Calculator</w:t>
+      </w:r>
+    </w:p>
+    <w:p>
+      <w:pPr>
+        <w:jc w:val="both"/>
+        <w:rPr>
+          <w:rFonts w:ascii="Arial" w:hAnsi="Arial" w:cs="Arial"/>
+          <w:sz w:val="32"/>
+          <w:szCs w:val="32"/>
+          <w:lang w:val="en-US"/>
+        </w:rPr>
+      </w:pPr>
+      <w:r>
+        <w:rPr>
+          <w:rFonts w:ascii="Arial" w:hAnsi="Arial" w:cs="Arial"/>
+          <w:sz w:val="32"/>
+          <w:szCs w:val="32"/>
+          <w:lang w:val="en-US"/>
+        </w:rPr>
+        <w:t>1) Bill amount should be greater than 0.</w:t>
+      </w:r>
+    </w:p>
+    <w:p>
+      <w:pPr>
+        <w:jc w:val="both"/>
+        <w:rPr>
+          <w:rFonts w:ascii="Arial" w:hAnsi="Arial" w:cs="Arial"/>
+          <w:sz w:val="32"/>
+          <w:szCs w:val="32"/>
+          <w:lang w:val="en-US"/>
+        </w:rPr>
+      </w:pPr>
+      <w:r>
+        <w:rPr>
+          <w:rFonts w:ascii="Arial" w:hAnsi="Arial" w:cs="Arial"/>
+          <w:sz w:val="32"/>
+          <w:szCs w:val="32"/>
+          <w:lang w:val="en-US"/>
+        </w:rPr>
+        <w:t>2) Minimum number of people must be 1.</w:t>
+      </w:r>
+    </w:p>
+    <w:p>
+      <w:pPr>
+        <w:jc w:val="both"/>
+        <w:rPr>
+          <w:rFonts w:ascii="Arial" w:hAnsi="Arial" w:cs="Arial"/>
+          <w:sz w:val="32"/>
+          <w:szCs w:val="32"/>
+          <w:lang w:val="en-US"/>
+        </w:rPr>
+      </w:pPr>
+      <w:r>
+        <w:rPr>
+          <w:rFonts w:ascii="Arial" w:hAnsi="Arial" w:cs="Arial"/>
+          <w:sz w:val="32"/>
+          <w:szCs w:val="32"/>
+          <w:lang w:val="en-US"/>
+        </w:rPr>
+        <w:t>3) Bill amount input is in numeric digit only. It does not take any alphabets.</w:t>
+      </w:r>
+    </w:p>
+    <w:p>
+      <w:pPr>
+        <w:jc w:val="both"/>
+        <w:rPr>
+          <w:rFonts w:ascii="Arial" w:hAnsi="Arial" w:cs="Arial"/>
+          <w:sz w:val="32"/>
+          <w:szCs w:val="32"/>
+          <w:lang w:val="en-US"/>
+        </w:rPr>
+      </w:pPr>
+      <w:r>
+        <w:rPr>
+          <w:rFonts w:ascii="Arial" w:hAnsi="Arial" w:cs="Arial"/>
+          <w:sz w:val="32"/>
+          <w:szCs w:val="32"/>
+          <w:lang w:val="en-US"/>
+        </w:rPr>
+        <w:t>4) Display of the tip per person is correctly visible.</w:t>
+      </w:r>
+    </w:p>
+    <w:p>
+      <w:pPr>
+        <w:jc w:val="both"/>
+        <w:rPr>
+          <w:rFonts w:ascii="Arial" w:hAnsi="Arial" w:cs="Arial"/>
+          <w:sz w:val="32"/>
+          <w:szCs w:val="32"/>
+          <w:lang w:val="en-US"/>
+        </w:rPr>
+      </w:pPr>
+      <w:r>
+        <w:rPr>
+          <w:rFonts w:ascii="Arial" w:hAnsi="Arial" w:cs="Arial"/>
+          <w:sz w:val="32"/>
+          <w:szCs w:val="32"/>
+          <w:lang w:val="en-US"/>
+        </w:rPr>
+        <w:t>5) Display of the total bill per person is correctly visible.</w:t>
+      </w:r>
+    </w:p>
+    <w:p>
+      <w:pPr>
+        <w:jc w:val="both"/>
+        <w:rPr>
+          <w:rFonts w:ascii="Arial" w:hAnsi="Arial" w:cs="Arial"/>
+          <w:sz w:val="32"/>
+          <w:szCs w:val="32"/>
+          <w:lang w:val="en-US"/>
+        </w:rPr>
+      </w:pPr>
+      <w:r>
+        <w:rPr>
+          <w:rFonts w:ascii="Arial" w:hAnsi="Arial" w:cs="Arial"/>
+          <w:sz w:val="32"/>
+          <w:szCs w:val="32"/>
+          <w:lang w:val="en-US"/>
+        </w:rPr>
+        <w:t>6)It does not calculate the tip per person and total bill per person if the   bill amount is in negative.</w:t>
+      </w:r>
+    </w:p>
+    <w:p>
+      <w:pPr>
+        <w:jc w:val="both"/>
+        <w:rPr>
+          <w:rFonts w:ascii="Arial" w:hAnsi="Arial" w:cs="Arial"/>
+          <w:sz w:val="32"/>
+          <w:szCs w:val="32"/>
+          <w:lang w:val="en-US"/>
+        </w:rPr>
+      </w:pPr>
+      <w:r>
+        <w:rPr>
+          <w:rFonts w:ascii="Arial" w:hAnsi="Arial" w:cs="Arial"/>
+          <w:sz w:val="32"/>
+          <w:szCs w:val="32"/>
+          <w:lang w:val="en-US"/>
+        </w:rPr>
+        <w:t>7) Check whether the tip % increment increases by 1.</w:t>
+      </w:r>
+    </w:p>
+    <w:p>
+      <w:pPr>
+        <w:jc w:val="both"/>
+        <w:rPr>
+          <w:rFonts w:ascii="Arial" w:hAnsi="Arial" w:cs="Arial"/>
+          <w:sz w:val="32"/>
+          <w:szCs w:val="32"/>
+          <w:lang w:val="en-US"/>
+        </w:rPr>
+      </w:pPr>
+      <w:r>
+        <w:rPr>
+          <w:rFonts w:ascii="Arial" w:hAnsi="Arial" w:cs="Arial"/>
+          <w:sz w:val="32"/>
+          <w:szCs w:val="32"/>
+          <w:lang w:val="en-US"/>
+        </w:rPr>
+        <w:t>8) Check whether the tip % decrement decreases by 1.</w:t>
+      </w:r>
+    </w:p>
+    <w:p>
+      <w:pPr>
+        <w:jc w:val="both"/>
+        <w:rPr>
+          <w:rFonts w:ascii="Arial" w:hAnsi="Arial" w:cs="Arial"/>
+          <w:sz w:val="32"/>
+          <w:szCs w:val="32"/>
+          <w:lang w:val="en-US"/>
+        </w:rPr>
+      </w:pPr>
+      <w:r>
+        <w:rPr>
+          <w:rFonts w:ascii="Arial" w:hAnsi="Arial" w:cs="Arial"/>
+          <w:sz w:val="32"/>
+          <w:szCs w:val="32"/>
+          <w:lang w:val="en-US"/>
+        </w:rPr>
+        <w:t>9) Check whether the number of people increment or decrement works properly.</w:t>
+      </w:r>
+    </w:p>
+    <w:p>
+      <w:pPr>
+        <w:jc w:val="both"/>
+        <w:rPr>
+          <w:rFonts w:ascii="Arial" w:hAnsi="Arial" w:cs="Arial"/>
+          <w:sz w:val="32"/>
+          <w:szCs w:val="32"/>
+          <w:lang w:val="en-US"/>
+        </w:rPr>
+      </w:pPr>
+      <w:r>
+        <w:rPr>
+          <w:rFonts w:ascii="Arial" w:hAnsi="Arial" w:cs="Arial"/>
+          <w:sz w:val="32"/>
+          <w:szCs w:val="32"/>
+          <w:lang w:val="en-US"/>
+        </w:rPr>
+        <w:t>10) Total Bill and tip per person amount value display after    decimal     places.</w:t>
+      </w:r>
+    </w:p>
+    <w:p>
+      <w:pPr>
+        <w:jc w:val="both"/>
+        <w:rPr>
+          <w:rFonts w:ascii="Arial" w:hAnsi="Arial" w:cs="Arial"/>
+          <w:sz w:val="32"/>
+          <w:szCs w:val="32"/>
+          <w:lang w:val="en-US"/>
+        </w:rPr>
+      </w:pPr>
+      <w:r>
+        <w:rPr>
+          <w:rFonts w:ascii="Arial" w:hAnsi="Arial" w:cs="Arial"/>
+          <w:sz w:val="32"/>
+          <w:szCs w:val="32"/>
+          <w:lang w:val="en-US"/>
+        </w:rPr>
+        <w:t>11) Check the currency symbol in the total bill value and tip per person.</w:t>
+      </w:r>
+    </w:p>
+    <w:p>
+      <w:pPr>
+        <w:jc w:val="both"/>
+        <w:rPr>
+          <w:rFonts w:ascii="Arial" w:hAnsi="Arial" w:cs="Arial"/>
+          <w:sz w:val="32"/>
+          <w:szCs w:val="32"/>
+          <w:lang w:val="en-US"/>
+        </w:rPr>
+      </w:pPr>
+      <w:r>
+        <w:rPr>
+          <w:rFonts w:ascii="Arial" w:hAnsi="Arial" w:cs="Arial"/>
+          <w:sz w:val="32"/>
+          <w:szCs w:val="32"/>
+          <w:lang w:val="en-US"/>
+        </w:rPr>
+        <w:t>12) Message box is showing or not when the user input invalid bill amount.</w:t>
+      </w:r>
+    </w:p>
+    <w:p>
+      <w:pPr>
+        <w:jc w:val="both"/>
+        <w:rPr>
+          <w:rFonts w:ascii="Arial" w:hAnsi="Arial" w:cs="Arial"/>
+          <w:sz w:val="32"/>
+          <w:szCs w:val="32"/>
+          <w:lang w:val="en-US"/>
+        </w:rPr>
+      </w:pPr>
+      <w:r>
+        <w:rPr>
+          <w:rFonts w:ascii="Arial" w:hAnsi="Arial" w:cs="Arial"/>
+          <w:sz w:val="32"/>
+          <w:szCs w:val="32"/>
+          <w:lang w:val="en-US"/>
+        </w:rPr>
+        <w:t>13) Check calculate button is working properly</w:t>
+      </w:r>
+    </w:p>
+    <w:p>
+      <w:pPr>
+        <w:jc w:val="both"/>
+        <w:rPr>
+          <w:rFonts w:ascii="Arial" w:hAnsi="Arial" w:cs="Arial"/>
+          <w:sz w:val="32"/>
+          <w:szCs w:val="32"/>
+          <w:lang w:val="en-US"/>
+        </w:rPr>
+      </w:pPr>
+      <w:r>
+        <w:rPr>
+          <w:rFonts w:ascii="Arial" w:hAnsi="Arial" w:cs="Arial"/>
+          <w:sz w:val="32"/>
+          <w:szCs w:val="32"/>
+          <w:lang w:val="en-US"/>
+        </w:rPr>
+        <w:t>14) All the labels display correctly.</w:t>
+      </w:r>
+    </w:p>
+    <w:p>
+      <w:pPr>
+        <w:jc w:val="both"/>
+        <w:rPr>
+          <w:rFonts w:ascii="Arial" w:hAnsi="Arial" w:cs="Arial"/>
+          <w:sz w:val="32"/>
+          <w:szCs w:val="32"/>
+          <w:lang w:val="en-US"/>
+        </w:rPr>
+      </w:pPr>
+      <w:r>
+        <w:rPr>
+          <w:rFonts w:ascii="Arial" w:hAnsi="Arial" w:cs="Arial"/>
+          <w:sz w:val="32"/>
+          <w:szCs w:val="32"/>
+          <w:lang w:val="en-US"/>
+        </w:rPr>
+        <w:t>15) All the label display correctly after the calculation of total bill per</w:t>
+      </w:r>
+      <w:r>
+        <w:rPr>
+          <w:rFonts w:ascii="Arial" w:hAnsi="Arial" w:cs="Arial"/>
+          <w:sz w:val="32"/>
+          <w:szCs w:val="32"/>
+          <w:lang w:val="en-US"/>
+        </w:rPr>
+        <w:t xml:space="preserve"> </w:t>
+      </w:r>
+      <w:r>
+        <w:rPr>
+          <w:rFonts w:ascii="Arial" w:hAnsi="Arial" w:cs="Arial"/>
+          <w:sz w:val="32"/>
+          <w:szCs w:val="32"/>
+          <w:lang w:val="en-US"/>
+        </w:rPr>
+        <w:t>person and tip per person.</w:t>
+      </w:r>
+    </w:p>
+    <w:p>
+      <w:pPr>
+        <w:jc w:val="both"/>
+        <w:rPr>
+          <w:rFonts w:ascii="Arial" w:hAnsi="Arial" w:cs="Arial"/>
+          <w:sz w:val="32"/>
+          <w:szCs w:val="32"/>
+          <w:lang w:val="en-US"/>
+        </w:rPr>
+      </w:pPr>
+      <w:r>
+        <w:rPr>
+          <w:rFonts w:ascii="Arial" w:hAnsi="Arial" w:cs="Arial"/>
+          <w:sz w:val="32"/>
+          <w:szCs w:val="32"/>
+          <w:lang w:val="en-US"/>
+        </w:rPr>
+        <w:t>16) Check it takes the input bill amount in decimal also.</w:t>
+      </w:r>
+    </w:p>
+    <w:p>
+      <w:pPr>
+        <w:jc w:val="both"/>
+        <w:rPr>
+          <w:rFonts w:ascii="Arial" w:hAnsi="Arial" w:cs="Arial"/>
+          <w:sz w:val="32"/>
+          <w:szCs w:val="32"/>
+          <w:lang w:val="en-US"/>
+        </w:rPr>
+      </w:pPr>
+      <w:r>
+        <w:rPr>
+          <w:rFonts w:ascii="Arial" w:hAnsi="Arial" w:cs="Arial"/>
+          <w:sz w:val="32"/>
+          <w:szCs w:val="32"/>
+          <w:lang w:val="en-US"/>
+        </w:rPr>
+        <w:t>17) Check the position of the UI is in center.</w:t>
+      </w:r>
+    </w:p>
+    <w:p>
+      <w:pPr>
+        <w:jc w:val="both"/>
+        <w:rPr>
+          <w:rFonts w:ascii="Arial" w:hAnsi="Arial" w:cs="Arial"/>
+          <w:sz w:val="32"/>
+          <w:szCs w:val="32"/>
+          <w:lang w:val="en-US"/>
+        </w:rPr>
+      </w:pPr>
+      <w:r>
+        <w:rPr>
+          <w:rFonts w:ascii="Arial" w:hAnsi="Arial" w:cs="Arial"/>
+          <w:sz w:val="32"/>
+          <w:szCs w:val="32"/>
+          <w:lang w:val="en-US"/>
+        </w:rPr>
+        <w:lastRenderedPageBreak/>
+        <w:t>18) Message box is showing or not if the user enter alphanumeric input.</w:t>
+      </w:r>
+    </w:p>
+    <w:p>
+      <w:pPr>
+        <w:jc w:val="both"/>
+        <w:rPr>
+          <w:rFonts w:ascii="Arial" w:hAnsi="Arial" w:cs="Arial"/>
+          <w:sz w:val="32"/>
+          <w:szCs w:val="32"/>
+          <w:lang w:val="en-US"/>
+        </w:rPr>
+      </w:pPr>
+      <w:r>
+        <w:rPr>
+          <w:rFonts w:ascii="Arial" w:hAnsi="Arial" w:cs="Arial"/>
+          <w:sz w:val="32"/>
+          <w:szCs w:val="32"/>
+          <w:lang w:val="en-US"/>
+        </w:rPr>
+        <w:t xml:space="preserve">19) Check the total bill per person and tip per person value round off </w:t>
+      </w:r>
+      <w:r>
+        <w:rPr>
+          <w:rFonts w:ascii="Arial" w:hAnsi="Arial" w:cs="Arial"/>
+          <w:sz w:val="32"/>
+          <w:szCs w:val="32"/>
+          <w:lang w:val="en-US"/>
+        </w:rPr>
+        <w:t>up to</w:t>
+      </w:r>
+      <w:r>
+        <w:rPr>
+          <w:rFonts w:ascii="Arial" w:hAnsi="Arial" w:cs="Arial"/>
+          <w:sz w:val="32"/>
+          <w:szCs w:val="32"/>
+          <w:lang w:val="en-US"/>
+        </w:rPr>
+        <w:t xml:space="preserve"> </w:t>
+      </w:r>
+      <w:r>
+        <w:rPr>
+          <w:rFonts w:ascii="Arial" w:hAnsi="Arial" w:cs="Arial"/>
+          <w:sz w:val="32"/>
+          <w:szCs w:val="32"/>
+          <w:lang w:val="en-US"/>
+        </w:rPr>
+        <w:t>two decimal places.</w:t>
+      </w:r>
+    </w:p>
+    <w:p>
+      <w:pPr>
+        <w:jc w:val="both"/>
+        <w:rPr>
+          <w:rFonts w:ascii="Arial" w:hAnsi="Arial" w:cs="Arial"/>
+          <w:sz w:val="32"/>
+          <w:szCs w:val="32"/>
+          <w:lang w:val="en-US"/>
+        </w:rPr>
+      </w:pPr>
+      <w:r>
+        <w:rPr>
+          <w:rFonts w:ascii="Arial" w:hAnsi="Arial" w:cs="Arial"/>
+          <w:sz w:val="32"/>
+          <w:szCs w:val="32"/>
+          <w:lang w:val="en-US"/>
+        </w:rPr>
+        <w:t>20) All the calculated value should be correct.</w:t>
+      </w:r>
+    </w:p>
+    <w:p>
+      <w:pPr>
+        <w:jc w:val="both"/>
+        <w:rPr>
+          <w:rFonts w:ascii="Arial" w:hAnsi="Arial" w:cs="Arial"/>
+          <w:sz w:val="32"/>
+          <w:szCs w:val="32"/>
+          <w:lang w:val="en-US"/>
+        </w:rPr>
+      </w:pPr>
+    </w:p>
     <w:sectPr>
       <w:pgSz w:w="12240" w:h="15840"/>
       <w:pgMar w:top="1440" w:right="1440" w:bottom="1440" w:left="1985" w:header="0" w:footer="1661" w:gutter="0"/>
@@ -11,6 +513,103 @@
     </w:sectPr>
   </w:body>
 </w:document>
+</file>
+
+<file path=word/numbering.xml><?xml version="1.0" encoding="utf-8"?>
+<w:numbering xmlns:wpc="http://schemas.microsoft.com/office/word/2010/wordprocessingCanvas" xmlns:cx="http://schemas.microsoft.com/office/drawing/2014/chartex" xmlns:cx1="http://schemas.microsoft.com/office/drawing/2015/9/8/chartex" xmlns:cx2="http://schemas.microsoft.com/office/drawing/2015/10/21/chartex" xmlns:cx3="http://schemas.microsoft.com/office/drawing/2016/5/9/chartex" xmlns:cx4="http://schemas.microsoft.com/office/drawing/2016/5/10/chartex" xmlns:cx5="http://schemas.microsoft.com/office/drawing/2016/5/11/chartex" xmlns:cx6="http://schemas.microsoft.com/office/drawing/2016/5/12/chartex" xmlns:cx7="http://schemas.microsoft.com/office/drawing/2016/5/13/chartex" xmlns:cx8="http://schemas.microsoft.com/office/drawing/2016/5/14/chartex" xmlns:mc="http://schemas.openxmlformats.org/markup-compatibility/2006" xmlns:aink="http://schemas.microsoft.com/office/drawing/2016/ink" xmlns:am3d="http://schemas.microsoft.com/office/drawing/2017/model3d" xmlns:o="urn:schemas-microsoft-com:office:office" xmlns:r="http://schemas.openxmlformats.org/officeDocument/2006/relationships" xmlns:m="http://schemas.openxmlformats.org/officeDocument/2006/math" xmlns:v="urn:schemas-microsoft-com:vml" xmlns:wp14="http://schemas.microsoft.com/office/word/2010/wordprocessingDrawing" xmlns:wp="http://schemas.openxmlformats.org/drawingml/2006/wordprocessingDrawing" xmlns:w10="urn:schemas-microsoft-com:office:word" xmlns:w="http://schemas.openxmlformats.org/wordprocessingml/2006/main" xmlns:w14="http://schemas.microsoft.com/office/word/2010/wordml" xmlns:w15="http://schemas.microsoft.com/office/word/2012/wordml" xmlns:w16cex="http://schemas.microsoft.com/office/word/2018/wordml/cex" xmlns:w16cid="http://schemas.microsoft.com/office/word/2016/wordml/cid" xmlns:w16="http://schemas.microsoft.com/office/word/2018/wordml" xmlns:w16sdtdh="http://schemas.microsoft.com/office/word/2020/wordml/sdtdatahash" xmlns:w16se="http://schemas.microsoft.com/office/word/2015/wordml/symex" xmlns:wpg="http://schemas.microsoft.com/office/word/2010/wordprocessingGroup" xmlns:wpi="http://schemas.microsoft.com/office/word/2010/wordprocessingInk" xmlns:wne="http://schemas.microsoft.com/office/word/2006/wordml" xmlns:wps="http://schemas.microsoft.com/office/word/2010/wordprocessingShape" mc:Ignorable="w14 w15 w16se w16cid w16 w16cex w16sdtdh wp14">
+  <w:abstractNum w:abstractNumId="0" w15:restartNumberingAfterBreak="0">
+    <w:nsid w:val="7871514E"/>
+    <w:multiLevelType w:val="hybridMultilevel"/>
+    <w:tmpl w:val="1FE615BC"/>
+    <w:lvl w:ilvl="0" w:tplc="40090011">
+      <w:start w:val="1"/>
+      <w:numFmt w:val="decimal"/>
+      <w:lvlText w:val="%1)"/>
+      <w:lvlJc w:val="left"/>
+      <w:pPr>
+        <w:ind w:left="720" w:hanging="360"/>
+      </w:pPr>
+      <w:rPr>
+        <w:rFonts w:hint="default"/>
+      </w:rPr>
+    </w:lvl>
+    <w:lvl w:ilvl="1" w:tplc="40090019" w:tentative="1">
+      <w:start w:val="1"/>
+      <w:numFmt w:val="lowerLetter"/>
+      <w:lvlText w:val="%2."/>
+      <w:lvlJc w:val="left"/>
+      <w:pPr>
+        <w:ind w:left="1440" w:hanging="360"/>
+      </w:pPr>
+    </w:lvl>
+    <w:lvl w:ilvl="2" w:tplc="4009001B" w:tentative="1">
+      <w:start w:val="1"/>
+      <w:numFmt w:val="lowerRoman"/>
+      <w:lvlText w:val="%3."/>
+      <w:lvlJc w:val="right"/>
+      <w:pPr>
+        <w:ind w:left="2160" w:hanging="180"/>
+      </w:pPr>
+    </w:lvl>
+    <w:lvl w:ilvl="3" w:tplc="4009000F" w:tentative="1">
+      <w:start w:val="1"/>
+      <w:numFmt w:val="decimal"/>
+      <w:lvlText w:val="%4."/>
+      <w:lvlJc w:val="left"/>
+      <w:pPr>
+        <w:ind w:left="2880" w:hanging="360"/>
+      </w:pPr>
+    </w:lvl>
+    <w:lvl w:ilvl="4" w:tplc="40090019" w:tentative="1">
+      <w:start w:val="1"/>
+      <w:numFmt w:val="lowerLetter"/>
+      <w:lvlText w:val="%5."/>
+      <w:lvlJc w:val="left"/>
+      <w:pPr>
+        <w:ind w:left="3600" w:hanging="360"/>
+      </w:pPr>
+    </w:lvl>
+    <w:lvl w:ilvl="5" w:tplc="4009001B" w:tentative="1">
+      <w:start w:val="1"/>
+      <w:numFmt w:val="lowerRoman"/>
+      <w:lvlText w:val="%6."/>
+      <w:lvlJc w:val="right"/>
+      <w:pPr>
+        <w:ind w:left="4320" w:hanging="180"/>
+      </w:pPr>
+    </w:lvl>
+    <w:lvl w:ilvl="6" w:tplc="4009000F" w:tentative="1">
+      <w:start w:val="1"/>
+      <w:numFmt w:val="decimal"/>
+      <w:lvlText w:val="%7."/>
+      <w:lvlJc w:val="left"/>
+      <w:pPr>
+        <w:ind w:left="5040" w:hanging="360"/>
+      </w:pPr>
+    </w:lvl>
+    <w:lvl w:ilvl="7" w:tplc="40090019" w:tentative="1">
+      <w:start w:val="1"/>
+      <w:numFmt w:val="lowerLetter"/>
+      <w:lvlText w:val="%8."/>
+      <w:lvlJc w:val="left"/>
+      <w:pPr>
+        <w:ind w:left="5760" w:hanging="360"/>
+      </w:pPr>
+    </w:lvl>
+    <w:lvl w:ilvl="8" w:tplc="4009001B" w:tentative="1">
+      <w:start w:val="1"/>
+      <w:numFmt w:val="lowerRoman"/>
+      <w:lvlText w:val="%9."/>
+      <w:lvlJc w:val="right"/>
+      <w:pPr>
+        <w:ind w:left="6480" w:hanging="180"/>
+      </w:pPr>
+    </w:lvl>
+  </w:abstractNum>
+  <w:num w:numId="1">
+    <w:abstractNumId w:val="0"/>
+  </w:num>
+</w:numbering>
 </file>
 
 <file path=word/styles.xml><?xml version="1.0" encoding="utf-8"?>
@@ -439,6 +1038,17 @@
     <w:semiHidden/>
     <w:unhideWhenUsed/>
   </w:style>
+  <w:style w:type="paragraph" w:styleId="ListParagraph">
+    <w:name w:val="List Paragraph"/>
+    <w:basedOn w:val="Normal"/>
+    <w:uiPriority w:val="34"/>
+    <w:qFormat/>
+    <w:rsid w:val="00AC123C"/>
+    <w:pPr>
+      <w:ind w:left="720"/>
+      <w:contextualSpacing/>
+    </w:pPr>
+  </w:style>
 </w:styles>
 </file>
 

</xml_diff>